<commit_message>
Final documentation update for v2.0.0.0
</commit_message>
<xml_diff>
--- a/Documentation/Installation/VirtualDektopGridSwitcher_Installation.docx
+++ b/Documentation/Installation/VirtualDektopGridSwitcher_Installation.docx
@@ -46,6 +46,11 @@
       <w:r>
         <w:t>in my user folder</w:t>
       </w:r>
+      <w:r>
+        <w:t xml:space="preserve"> </w:t>
+      </w:r>
+      <w:bookmarkStart w:id="0" w:name="_GoBack"/>
+      <w:bookmarkEnd w:id="0"/>
       <w:r>
         <w:t xml:space="preserve">– something like </w:t>
       </w:r>
@@ -83,19 +88,7 @@
           <w:rPr>
             <w:rStyle w:val="Hyperlink"/>
           </w:rPr>
-          <w:t>http://source</w:t>
-        </w:r>
-        <w:r>
-          <w:rPr>
-            <w:rStyle w:val="Hyperlink"/>
-          </w:rPr>
-          <w:t>f</w:t>
-        </w:r>
-        <w:r>
-          <w:rPr>
-            <w:rStyle w:val="Hyperlink"/>
-          </w:rPr>
-          <w:t>orge.net/projects/virtual-desktop-grid-switcher/files/</w:t>
+          <w:t>https://sourceforge.net/projects/virtual-desktop-grid-switcher/files/</w:t>
         </w:r>
       </w:hyperlink>
       <w:r>
@@ -129,8 +122,6 @@
       <w:r>
         <w:t xml:space="preserve">also </w:t>
       </w:r>
-      <w:bookmarkStart w:id="0" w:name="_GoBack"/>
-      <w:bookmarkEnd w:id="0"/>
       <w:r>
         <w:t xml:space="preserve">find a file called </w:t>
       </w:r>

</xml_diff>

<commit_message>
Add Unblock zip info to installation guide
</commit_message>
<xml_diff>
--- a/Documentation/Installation/VirtualDektopGridSwitcher_Installation.docx
+++ b/Documentation/Installation/VirtualDektopGridSwitcher_Installation.docx
@@ -49,8 +49,6 @@
       <w:r>
         <w:t xml:space="preserve"> </w:t>
       </w:r>
-      <w:bookmarkStart w:id="0" w:name="_GoBack"/>
-      <w:bookmarkEnd w:id="0"/>
       <w:r>
         <w:t xml:space="preserve">– something like </w:t>
       </w:r>
@@ -79,6 +77,11 @@
           <w:ilvl w:val="0"/>
           <w:numId w:val="1"/>
         </w:numPr>
+        <w:rPr>
+          <w:rStyle w:val="Hyperlink"/>
+          <w:color w:val="auto"/>
+          <w:u w:val="none"/>
+        </w:rPr>
       </w:pPr>
       <w:r>
         <w:t xml:space="preserve">Download the installation zip file from </w:t>
@@ -92,7 +95,93 @@
         </w:r>
       </w:hyperlink>
       <w:r>
-        <w:t xml:space="preserve"> and c</w:t>
+        <w:rPr>
+          <w:rStyle w:val="Hyperlink"/>
+        </w:rPr>
+        <w:t>.</w:t>
+      </w:r>
+    </w:p>
+    <w:p>
+      <w:pPr>
+        <w:pStyle w:val="ListParagraph"/>
+        <w:rPr>
+          <w:rStyle w:val="Hyperlink"/>
+          <w:color w:val="auto"/>
+          <w:u w:val="none"/>
+        </w:rPr>
+      </w:pPr>
+    </w:p>
+    <w:p>
+      <w:pPr>
+        <w:pStyle w:val="ListParagraph"/>
+        <w:numPr>
+          <w:ilvl w:val="0"/>
+          <w:numId w:val="1"/>
+        </w:numPr>
+      </w:pPr>
+      <w:r>
+        <w:rPr>
+          <w:b/>
+        </w:rPr>
+        <w:t>“UNBLOCK” THE ZIP FILE BEFORE YOU EXTRACT THE CONTENTS OR THE PROGRAM WILL FAIL TO RUN.</w:t>
+      </w:r>
+      <w:r>
+        <w:t xml:space="preserve"> To do this right click on the zip file and click Properties and click Unblock at the bottom if it is visible.</w:t>
+      </w:r>
+    </w:p>
+    <w:p>
+      <w:pPr>
+        <w:pStyle w:val="ListParagraph"/>
+      </w:pPr>
+    </w:p>
+    <w:p>
+      <w:pPr>
+        <w:pStyle w:val="ListParagraph"/>
+      </w:pPr>
+      <w:r>
+        <w:pict>
+          <v:shapetype id="_x0000_t75" coordsize="21600,21600" o:spt="75" o:preferrelative="t" path="m@4@5l@4@11@9@11@9@5xe" filled="f" stroked="f">
+            <v:stroke joinstyle="miter"/>
+            <v:formulas>
+              <v:f eqn="if lineDrawn pixelLineWidth 0"/>
+              <v:f eqn="sum @0 1 0"/>
+              <v:f eqn="sum 0 0 @1"/>
+              <v:f eqn="prod @2 1 2"/>
+              <v:f eqn="prod @3 21600 pixelWidth"/>
+              <v:f eqn="prod @3 21600 pixelHeight"/>
+              <v:f eqn="sum @0 0 1"/>
+              <v:f eqn="prod @6 1 2"/>
+              <v:f eqn="prod @7 21600 pixelWidth"/>
+              <v:f eqn="sum @8 21600 0"/>
+              <v:f eqn="prod @7 21600 pixelHeight"/>
+              <v:f eqn="sum @10 21600 0"/>
+            </v:formulas>
+            <v:path o:extrusionok="f" gradientshapeok="t" o:connecttype="rect"/>
+            <o:lock v:ext="edit" aspectratio="t"/>
+          </v:shapetype>
+          <v:shape id="_x0000_i1025" type="#_x0000_t75" style="width:272.25pt;height:381.75pt">
+            <v:imagedata r:id="rId6" o:title="Unblock"/>
+          </v:shape>
+        </w:pict>
+      </w:r>
+    </w:p>
+    <w:p>
+      <w:pPr>
+        <w:pStyle w:val="ListParagraph"/>
+      </w:pPr>
+    </w:p>
+    <w:p>
+      <w:pPr>
+        <w:pStyle w:val="ListParagraph"/>
+        <w:numPr>
+          <w:ilvl w:val="0"/>
+          <w:numId w:val="1"/>
+        </w:numPr>
+      </w:pPr>
+      <w:bookmarkStart w:id="0" w:name="_GoBack"/>
+      <w:bookmarkEnd w:id="0"/>
+      <w:r>
+        <w:t>C</w:t>
       </w:r>
       <w:r>
         <w:t>opy</w:t>
@@ -101,7 +190,13 @@
         <w:t>/extract</w:t>
       </w:r>
       <w:r>
-        <w:t xml:space="preserve"> the contents of the zip file you downloaded into your installation folder.</w:t>
+        <w:t xml:space="preserve"> the contents of the </w:t>
+      </w:r>
+      <w:r>
+        <w:t xml:space="preserve">unblocked </w:t>
+      </w:r>
+      <w:r>
+        <w:t>zip file into your installation folder.</w:t>
       </w:r>
       <w:r>
         <w:t xml:space="preserve"> </w:t>
@@ -117,7 +212,11 @@
         <w:pStyle w:val="ListParagraph"/>
       </w:pPr>
       <w:r>
-        <w:t xml:space="preserve">If you are upgrading you can just copy over the top. You may want to exclude the Icons folder if you have modified them. If you prefer you can create a new folder and copy in your icons folder and if you have changed from the default settings you will </w:t>
+        <w:t xml:space="preserve">If you are upgrading you can just copy over the top. You may want to exclude the Icons folder if you have modified them. If you prefer you can create a new folder and copy in your icons folder and if </w:t>
+      </w:r>
+      <w:r>
+        <w:lastRenderedPageBreak/>
+        <w:t xml:space="preserve">you have changed from the default settings you will </w:t>
       </w:r>
       <w:r>
         <w:t xml:space="preserve">also </w:t>
@@ -200,7 +299,7 @@
                     <pic:cNvPicPr/>
                   </pic:nvPicPr>
                   <pic:blipFill>
-                    <a:blip r:embed="rId6"/>
+                    <a:blip r:embed="rId7"/>
                     <a:stretch>
                       <a:fillRect/>
                     </a:stretch>
@@ -268,7 +367,6 @@
           <w:noProof/>
           <w:lang w:eastAsia="en-AU"/>
         </w:rPr>
-        <w:lastRenderedPageBreak/>
         <w:drawing>
           <wp:inline distT="0" distB="0" distL="0" distR="0" wp14:anchorId="016910FE" wp14:editId="36BD9E8A">
             <wp:extent cx="4114800" cy="2257425"/>
@@ -285,7 +383,7 @@
                     <pic:cNvPicPr/>
                   </pic:nvPicPr>
                   <pic:blipFill>
-                    <a:blip r:embed="rId7"/>
+                    <a:blip r:embed="rId8"/>
                     <a:stretch>
                       <a:fillRect/>
                     </a:stretch>

</xml_diff>